<commit_message>
Changed the data based on cycle servers
</commit_message>
<xml_diff>
--- a/Report.docx
+++ b/Report.docx
@@ -172,17 +172,7 @@
           <w:sz w:val="24"/>
           <w:szCs w:val="24"/>
         </w:rPr>
-        <w:t>n). All of the exec</w:t>
-      </w:r>
-      <w:bookmarkStart w:id="0" w:name="_GoBack"/>
-      <w:bookmarkEnd w:id="0"/>
-      <w:r>
-        <w:rPr>
-          <w:rFonts w:ascii="Times New Roman" w:hAnsi="Times New Roman" w:cs="Times New Roman"/>
-          <w:sz w:val="24"/>
-          <w:szCs w:val="24"/>
-        </w:rPr>
-        <w:t xml:space="preserve">ution times </w:t>
+        <w:t xml:space="preserve">n). All of the execution times </w:t>
       </w:r>
       <w:r>
         <w:rPr>
@@ -222,9 +212,9 @@
       <w:r>
         <w:drawing>
           <wp:inline distT="0" distB="0" distL="0" distR="0">
-            <wp:extent cx="3735070" cy="1155700"/>
-            <wp:effectExtent l="0" t="0" r="0" b="6350"/>
-            <wp:docPr id="1" name="Picture 1"/>
+            <wp:extent cx="4244340" cy="1155700"/>
+            <wp:effectExtent l="0" t="0" r="3810" b="6350"/>
+            <wp:docPr id="2" name="Picture 2"/>
             <wp:cNvGraphicFramePr>
               <a:graphicFrameLocks xmlns:a="http://schemas.openxmlformats.org/drawingml/2006/main" noChangeAspect="1"/>
             </wp:cNvGraphicFramePr>
@@ -253,7 +243,7 @@
                   <pic:spPr bwMode="auto">
                     <a:xfrm>
                       <a:off x="0" y="0"/>
-                      <a:ext cx="3735070" cy="1155700"/>
+                      <a:ext cx="4244340" cy="1155700"/>
                     </a:xfrm>
                     <a:prstGeom prst="rect">
                       <a:avLst/>
@@ -283,7 +273,7 @@
           <wp:inline distT="0" distB="0" distL="0" distR="0">
             <wp:extent cx="5943600" cy="871350"/>
             <wp:effectExtent l="0" t="0" r="0" b="5080"/>
-            <wp:docPr id="7" name="Picture 7"/>
+            <wp:docPr id="3" name="Picture 3"/>
             <wp:cNvGraphicFramePr>
               <a:graphicFrameLocks xmlns:a="http://schemas.openxmlformats.org/drawingml/2006/main" noChangeAspect="1"/>
             </wp:cNvGraphicFramePr>
@@ -291,7 +281,7 @@
               <a:graphicData uri="http://schemas.openxmlformats.org/drawingml/2006/picture">
                 <pic:pic xmlns:pic="http://schemas.openxmlformats.org/drawingml/2006/picture">
                   <pic:nvPicPr>
-                    <pic:cNvPr id="0" name="Picture 6"/>
+                    <pic:cNvPr id="0" name="Picture 2"/>
                     <pic:cNvPicPr>
                       <a:picLocks noChangeAspect="1" noChangeArrowheads="1"/>
                     </pic:cNvPicPr>
@@ -342,7 +332,7 @@
           <wp:inline distT="0" distB="0" distL="0" distR="0">
             <wp:extent cx="5943600" cy="871350"/>
             <wp:effectExtent l="0" t="0" r="0" b="5080"/>
-            <wp:docPr id="8" name="Picture 8"/>
+            <wp:docPr id="4" name="Picture 4"/>
             <wp:cNvGraphicFramePr>
               <a:graphicFrameLocks xmlns:a="http://schemas.openxmlformats.org/drawingml/2006/main" noChangeAspect="1"/>
             </wp:cNvGraphicFramePr>
@@ -350,7 +340,7 @@
               <a:graphicData uri="http://schemas.openxmlformats.org/drawingml/2006/picture">
                 <pic:pic xmlns:pic="http://schemas.openxmlformats.org/drawingml/2006/picture">
                   <pic:nvPicPr>
-                    <pic:cNvPr id="0" name="Picture 7"/>
+                    <pic:cNvPr id="0" name="Picture 3"/>
                     <pic:cNvPicPr>
                       <a:picLocks noChangeAspect="1" noChangeArrowheads="1"/>
                     </pic:cNvPicPr>
@@ -413,16 +403,17 @@
           <w:szCs w:val="24"/>
         </w:rPr>
       </w:pPr>
+      <w:bookmarkStart w:id="0" w:name="_GoBack"/>
       <w:r>
         <w:rPr>
           <w:noProof/>
         </w:rPr>
         <w:lastRenderedPageBreak/>
         <w:drawing>
-          <wp:inline distT="0" distB="0" distL="0" distR="0" wp14:anchorId="1CB37E77" wp14:editId="0F54658C">
-            <wp:extent cx="5969479" cy="3856008"/>
-            <wp:effectExtent l="0" t="0" r="12700" b="11430"/>
-            <wp:docPr id="9" name="Chart 9"/>
+          <wp:inline distT="0" distB="0" distL="0" distR="0" wp14:anchorId="71A057E9" wp14:editId="69C1259C">
+            <wp:extent cx="6297283" cy="3329796"/>
+            <wp:effectExtent l="0" t="0" r="8890" b="4445"/>
+            <wp:docPr id="1" name="Chart 1"/>
             <wp:cNvGraphicFramePr/>
             <a:graphic xmlns:a="http://schemas.openxmlformats.org/drawingml/2006/main">
               <a:graphicData uri="http://schemas.openxmlformats.org/drawingml/2006/chart">
@@ -432,6 +423,7 @@
           </wp:inline>
         </w:drawing>
       </w:r>
+      <w:bookmarkEnd w:id="0"/>
     </w:p>
     <w:sectPr>
       <w:headerReference w:type="default" r:id="rId10"/>
@@ -1130,19 +1122,19 @@
                 <c:formatCode>General</c:formatCode>
                 <c:ptCount val="5"/>
                 <c:pt idx="0">
-                  <c:v>0.11695340000000001</c:v>
+                  <c:v>4.0532599999999995E-2</c:v>
                 </c:pt>
                 <c:pt idx="1">
-                  <c:v>0.1180488</c:v>
+                  <c:v>4.5536E-2</c:v>
                 </c:pt>
                 <c:pt idx="2">
-                  <c:v>0.14378280000000002</c:v>
+                  <c:v>5.0608200000000006E-2</c:v>
                 </c:pt>
                 <c:pt idx="3">
-                  <c:v>0.1479096</c:v>
+                  <c:v>5.2423399999999995E-2</c:v>
                 </c:pt>
                 <c:pt idx="4">
-                  <c:v>0.14169020000000002</c:v>
+                  <c:v>5.7444799999999997E-2</c:v>
                 </c:pt>
               </c:numCache>
             </c:numRef>
@@ -1218,19 +1210,19 @@
                 <c:formatCode>General</c:formatCode>
                 <c:ptCount val="5"/>
                 <c:pt idx="0">
-                  <c:v>8.7098199999999987E-2</c:v>
+                  <c:v>4.0937000000000001E-2</c:v>
                 </c:pt>
                 <c:pt idx="1">
-                  <c:v>7.1493600000000004E-2</c:v>
+                  <c:v>4.3787200000000005E-2</c:v>
                 </c:pt>
                 <c:pt idx="2">
-                  <c:v>0.11411579999999999</c:v>
+                  <c:v>4.4896999999999999E-2</c:v>
                 </c:pt>
                 <c:pt idx="3">
-                  <c:v>0.11691119999999999</c:v>
+                  <c:v>4.2803800000000003E-2</c:v>
                 </c:pt>
                 <c:pt idx="4">
-                  <c:v>0.1199784</c:v>
+                  <c:v>4.4049999999999992E-2</c:v>
                 </c:pt>
               </c:numCache>
             </c:numRef>
@@ -1269,13 +1261,14 @@
           <c:showPercent val="0"/>
           <c:showBubbleSize val="0"/>
         </c:dLbls>
-        <c:axId val="75886176"/>
-        <c:axId val="75887264"/>
+        <c:axId val="-232531968"/>
+        <c:axId val="-232528160"/>
       </c:scatterChart>
       <c:valAx>
-        <c:axId val="75886176"/>
+        <c:axId val="-232531968"/>
         <c:scaling>
           <c:orientation val="minMax"/>
+          <c:min val="3.0000000000000006E-2"/>
         </c:scaling>
         <c:delete val="0"/>
         <c:axPos val="b"/>
@@ -1385,12 +1378,12 @@
             <a:endParaRPr lang="en-US"/>
           </a:p>
         </c:txPr>
-        <c:crossAx val="75887264"/>
+        <c:crossAx val="-232528160"/>
         <c:crosses val="autoZero"/>
         <c:crossBetween val="midCat"/>
       </c:valAx>
       <c:valAx>
-        <c:axId val="75887264"/>
+        <c:axId val="-232528160"/>
         <c:scaling>
           <c:orientation val="minMax"/>
         </c:scaling>
@@ -1502,7 +1495,7 @@
             <a:endParaRPr lang="en-US"/>
           </a:p>
         </c:txPr>
-        <c:crossAx val="75886176"/>
+        <c:crossAx val="-232531968"/>
         <c:crosses val="autoZero"/>
         <c:crossBetween val="midCat"/>
       </c:valAx>

</xml_diff>